<commit_message>
doc: Actualización de Chuleta de Análisis de Insights se agregaron capturas con los resutlados de las consultas
</commit_message>
<xml_diff>
--- a/docs/Chuleta de Análisis de Insights.docx
+++ b/docs/Chuleta de Análisis de Insights.docx
@@ -1,6 +1,6 @@
 
 <file path=word/document.xml><?xml version="1.0" encoding="utf-8"?>
-<w:document xmlns:wpc="http://schemas.microsoft.com/office/word/2010/wordprocessingCanvas" xmlns:cx="http://schemas.microsoft.com/office/drawing/2014/chartex" xmlns:cx1="http://schemas.microsoft.com/office/drawing/2015/9/8/chartex" xmlns:cx2="http://schemas.microsoft.com/office/drawing/2015/10/21/chartex" xmlns:cx3="http://schemas.microsoft.com/office/drawing/2016/5/9/chartex" xmlns:cx4="http://schemas.microsoft.com/office/drawing/2016/5/10/chartex" xmlns:cx5="http://schemas.microsoft.com/office/drawing/2016/5/11/chartex" xmlns:cx6="http://schemas.microsoft.com/office/drawing/2016/5/12/chartex" xmlns:cx7="http://schemas.microsoft.com/office/drawing/2016/5/13/chartex" xmlns:cx8="http://schemas.microsoft.com/office/drawing/2016/5/14/chartex" xmlns:mc="http://schemas.openxmlformats.org/markup-compatibility/2006" xmlns:aink="http://schemas.microsoft.com/office/drawing/2016/ink" xmlns:am3d="http://schemas.microsoft.com/office/drawing/2017/model3d" xmlns:o="urn:schemas-microsoft-com:office:office" xmlns:oel="http://schemas.microsoft.com/office/2019/extlst" xmlns:r="http://schemas.openxmlformats.org/officeDocument/2006/relationships" xmlns:m="http://schemas.openxmlformats.org/officeDocument/2006/math" xmlns:v="urn:schemas-microsoft-com:vml" xmlns:wp14="http://schemas.microsoft.com/office/word/2010/wordprocessingDrawing" xmlns:wp="http://schemas.openxmlformats.org/drawingml/2006/wordprocessingDrawing" xmlns:w10="urn:schemas-microsoft-com:office:word" xmlns:w="http://schemas.openxmlformats.org/wordprocessingml/2006/main" xmlns:w14="http://schemas.microsoft.com/office/word/2010/wordml" xmlns:w15="http://schemas.microsoft.com/office/word/2012/wordml" xmlns:w16cex="http://schemas.microsoft.com/office/word/2018/wordml/cex" xmlns:w16cid="http://schemas.microsoft.com/office/word/2016/wordml/cid" xmlns:w16="http://schemas.microsoft.com/office/word/2018/wordml" xmlns:w16du="http://schemas.microsoft.com/office/word/2023/wordml/word16du" xmlns:w16sdtdh="http://schemas.microsoft.com/office/word/2020/wordml/sdtdatahash" xmlns:w16se="http://schemas.microsoft.com/office/word/2015/wordml/symex" xmlns:wpg="http://schemas.microsoft.com/office/word/2010/wordprocessingGroup" xmlns:wpi="http://schemas.microsoft.com/office/word/2010/wordprocessingInk" xmlns:wne="http://schemas.microsoft.com/office/word/2006/wordml" xmlns:wps="http://schemas.microsoft.com/office/word/2010/wordprocessingShape" mc:Ignorable="w14 w15 w16se w16cid w16 w16cex w16sdtdh w16du wp14">
+<w:document xmlns:wpc="http://schemas.microsoft.com/office/word/2010/wordprocessingCanvas" xmlns:cx="http://schemas.microsoft.com/office/drawing/2014/chartex" xmlns:cx1="http://schemas.microsoft.com/office/drawing/2015/9/8/chartex" xmlns:cx2="http://schemas.microsoft.com/office/drawing/2015/10/21/chartex" xmlns:cx3="http://schemas.microsoft.com/office/drawing/2016/5/9/chartex" xmlns:cx4="http://schemas.microsoft.com/office/drawing/2016/5/10/chartex" xmlns:cx5="http://schemas.microsoft.com/office/drawing/2016/5/11/chartex" xmlns:cx6="http://schemas.microsoft.com/office/drawing/2016/5/12/chartex" xmlns:cx7="http://schemas.microsoft.com/office/drawing/2016/5/13/chartex" xmlns:cx8="http://schemas.microsoft.com/office/drawing/2016/5/14/chartex" xmlns:mc="http://schemas.openxmlformats.org/markup-compatibility/2006" xmlns:aink="http://schemas.microsoft.com/office/drawing/2016/ink" xmlns:am3d="http://schemas.microsoft.com/office/drawing/2017/model3d" xmlns:o="urn:schemas-microsoft-com:office:office" xmlns:oel="http://schemas.microsoft.com/office/2019/extlst" xmlns:r="http://schemas.openxmlformats.org/officeDocument/2006/relationships" xmlns:m="http://schemas.openxmlformats.org/officeDocument/2006/math" xmlns:v="urn:schemas-microsoft-com:vml" xmlns:wp14="http://schemas.microsoft.com/office/word/2010/wordprocessingDrawing" xmlns:wp="http://schemas.openxmlformats.org/drawingml/2006/wordprocessingDrawing" xmlns:w10="urn:schemas-microsoft-com:office:word" xmlns:w="http://schemas.openxmlformats.org/wordprocessingml/2006/main" xmlns:w14="http://schemas.microsoft.com/office/word/2010/wordml" xmlns:w15="http://schemas.microsoft.com/office/word/2012/wordml" xmlns:w16cex="http://schemas.microsoft.com/office/word/2018/wordml/cex" xmlns:w16cid="http://schemas.microsoft.com/office/word/2016/wordml/cid" xmlns:w16="http://schemas.microsoft.com/office/word/2018/wordml" xmlns:w16du="http://schemas.microsoft.com/office/word/2023/wordml/word16du" xmlns:w16sdtdh="http://schemas.microsoft.com/office/word/2020/wordml/sdtdatahash" xmlns:w16sdtfl="http://schemas.microsoft.com/office/word/2024/wordml/sdtformatlock" xmlns:w16se="http://schemas.microsoft.com/office/word/2015/wordml/symex" xmlns:wpg="http://schemas.microsoft.com/office/word/2010/wordprocessingGroup" xmlns:wpi="http://schemas.microsoft.com/office/word/2010/wordprocessingInk" xmlns:wne="http://schemas.microsoft.com/office/word/2006/wordml" xmlns:wps="http://schemas.microsoft.com/office/word/2010/wordprocessingShape" mc:Ignorable="w14 w15 w16se w16cid w16 w16cex w16sdtdh w16sdtfl w16du wp14">
   <w:body>
     <w:p>
       <w:pPr>
@@ -204,20 +204,41 @@
       </w:r>
     </w:p>
     <w:p>
-      <w:r>
+      <w:pPr>
+        <w:rPr>
+          <w:lang w:val="en-US"/>
+        </w:rPr>
+      </w:pPr>
+      <w:r>
+        <w:rPr>
+          <w:lang w:val="en-US"/>
+        </w:rPr>
         <w:t>SELECT *</w:t>
       </w:r>
     </w:p>
     <w:p>
-      <w:r>
-        <w:t xml:space="preserve">FROM </w:t>
-      </w:r>
-      <w:r>
-        <w:t>tickets</w:t>
-      </w:r>
-    </w:p>
-    <w:p>
-      <w:r>
+      <w:pPr>
+        <w:rPr>
+          <w:lang w:val="en-US"/>
+        </w:rPr>
+      </w:pPr>
+      <w:r>
+        <w:rPr>
+          <w:lang w:val="en-US"/>
+        </w:rPr>
+        <w:t>FROM tickets</w:t>
+      </w:r>
+    </w:p>
+    <w:p>
+      <w:pPr>
+        <w:rPr>
+          <w:lang w:val="en-US"/>
+        </w:rPr>
+      </w:pPr>
+      <w:r>
+        <w:rPr>
+          <w:lang w:val="en-US"/>
+        </w:rPr>
         <w:t>LIMIT 100;</w:t>
       </w:r>
     </w:p>
@@ -255,6 +276,7 @@
         <w:rPr>
           <w:b/>
           <w:bCs/>
+          <w:lang w:val="en-US"/>
         </w:rPr>
       </w:pPr>
     </w:p>
@@ -334,6 +356,53 @@
     <w:p>
       <w:pPr>
         <w:rPr>
+          <w:lang w:val="en-US"/>
+        </w:rPr>
+      </w:pPr>
+      <w:r>
+        <w:rPr>
+          <w:lang w:val="en-US"/>
+        </w:rPr>
+        <w:drawing>
+          <wp:inline distT="0" distB="0" distL="0" distR="0" wp14:anchorId="590DAE56" wp14:editId="7CE5F061">
+            <wp:extent cx="1571844" cy="790685"/>
+            <wp:effectExtent l="0" t="0" r="9525" b="9525"/>
+            <wp:docPr id="1112689356" name="Imagen 1"/>
+            <wp:cNvGraphicFramePr>
+              <a:graphicFrameLocks xmlns:a="http://schemas.openxmlformats.org/drawingml/2006/main" noChangeAspect="1"/>
+            </wp:cNvGraphicFramePr>
+            <a:graphic xmlns:a="http://schemas.openxmlformats.org/drawingml/2006/main">
+              <a:graphicData uri="http://schemas.openxmlformats.org/drawingml/2006/picture">
+                <pic:pic xmlns:pic="http://schemas.openxmlformats.org/drawingml/2006/picture">
+                  <pic:nvPicPr>
+                    <pic:cNvPr id="1112689356" name=""/>
+                    <pic:cNvPicPr/>
+                  </pic:nvPicPr>
+                  <pic:blipFill>
+                    <a:blip r:embed="rId6"/>
+                    <a:stretch>
+                      <a:fillRect/>
+                    </a:stretch>
+                  </pic:blipFill>
+                  <pic:spPr>
+                    <a:xfrm>
+                      <a:off x="0" y="0"/>
+                      <a:ext cx="1571844" cy="790685"/>
+                    </a:xfrm>
+                    <a:prstGeom prst="rect">
+                      <a:avLst/>
+                    </a:prstGeom>
+                  </pic:spPr>
+                </pic:pic>
+              </a:graphicData>
+            </a:graphic>
+          </wp:inline>
+        </w:drawing>
+      </w:r>
+    </w:p>
+    <w:p>
+      <w:pPr>
+        <w:rPr>
           <w:b/>
           <w:bCs/>
           <w:lang w:val="en-US"/>
@@ -372,7 +441,6 @@
           <w:bCs/>
           <w:color w:val="4C94D8" w:themeColor="text2" w:themeTint="80"/>
         </w:rPr>
-        <w:lastRenderedPageBreak/>
         <w:t>2. Tendencias de Ventas en el Tiempo</w:t>
       </w:r>
     </w:p>
@@ -466,6 +534,48 @@
           <w:lang w:val="en-US"/>
         </w:rPr>
       </w:pPr>
+      <w:r>
+        <w:rPr>
+          <w:b/>
+          <w:bCs/>
+          <w:lang w:val="en-US"/>
+        </w:rPr>
+        <w:drawing>
+          <wp:inline distT="0" distB="0" distL="0" distR="0" wp14:anchorId="651843D1" wp14:editId="44C3A81D">
+            <wp:extent cx="5400040" cy="3312795"/>
+            <wp:effectExtent l="0" t="0" r="0" b="1905"/>
+            <wp:docPr id="1615145969" name="Imagen 1"/>
+            <wp:cNvGraphicFramePr>
+              <a:graphicFrameLocks xmlns:a="http://schemas.openxmlformats.org/drawingml/2006/main" noChangeAspect="1"/>
+            </wp:cNvGraphicFramePr>
+            <a:graphic xmlns:a="http://schemas.openxmlformats.org/drawingml/2006/main">
+              <a:graphicData uri="http://schemas.openxmlformats.org/drawingml/2006/picture">
+                <pic:pic xmlns:pic="http://schemas.openxmlformats.org/drawingml/2006/picture">
+                  <pic:nvPicPr>
+                    <pic:cNvPr id="1615145969" name=""/>
+                    <pic:cNvPicPr/>
+                  </pic:nvPicPr>
+                  <pic:blipFill>
+                    <a:blip r:embed="rId7"/>
+                    <a:stretch>
+                      <a:fillRect/>
+                    </a:stretch>
+                  </pic:blipFill>
+                  <pic:spPr>
+                    <a:xfrm>
+                      <a:off x="0" y="0"/>
+                      <a:ext cx="5400040" cy="3312795"/>
+                    </a:xfrm>
+                    <a:prstGeom prst="rect">
+                      <a:avLst/>
+                    </a:prstGeom>
+                  </pic:spPr>
+                </pic:pic>
+              </a:graphicData>
+            </a:graphic>
+          </wp:inline>
+        </w:drawing>
+      </w:r>
     </w:p>
     <w:p>
       <w:pPr>
@@ -473,7 +583,7 @@
           <w:b/>
           <w:bCs/>
           <w:u w:val="single"/>
-          <w:lang w:val="en-US"/>
+          <w:lang w:val="es-MX"/>
         </w:rPr>
       </w:pPr>
       <w:r>
@@ -481,7 +591,7 @@
           <w:b/>
           <w:bCs/>
           <w:u w:val="single"/>
-          <w:lang w:val="en-US"/>
+          <w:lang w:val="es-MX"/>
         </w:rPr>
         <w:t>PRODUCTOS Y SECCIONES</w:t>
       </w:r>
@@ -491,7 +601,7 @@
         <w:rPr>
           <w:b/>
           <w:bCs/>
-          <w:lang w:val="en-US"/>
+          <w:lang w:val="es-MX"/>
         </w:rPr>
       </w:pPr>
     </w:p>
@@ -571,7 +681,46 @@
         <w:t>ORDER BY ventas_departamento DESC;</w:t>
       </w:r>
     </w:p>
-    <w:p/>
+    <w:p>
+      <w:r>
+        <w:lastRenderedPageBreak/>
+        <w:drawing>
+          <wp:inline distT="0" distB="0" distL="0" distR="0" wp14:anchorId="7D89AC4C" wp14:editId="2502FEC0">
+            <wp:extent cx="5400040" cy="1353185"/>
+            <wp:effectExtent l="0" t="0" r="0" b="0"/>
+            <wp:docPr id="926206511" name="Imagen 1"/>
+            <wp:cNvGraphicFramePr>
+              <a:graphicFrameLocks xmlns:a="http://schemas.openxmlformats.org/drawingml/2006/main" noChangeAspect="1"/>
+            </wp:cNvGraphicFramePr>
+            <a:graphic xmlns:a="http://schemas.openxmlformats.org/drawingml/2006/main">
+              <a:graphicData uri="http://schemas.openxmlformats.org/drawingml/2006/picture">
+                <pic:pic xmlns:pic="http://schemas.openxmlformats.org/drawingml/2006/picture">
+                  <pic:nvPicPr>
+                    <pic:cNvPr id="926206511" name=""/>
+                    <pic:cNvPicPr/>
+                  </pic:nvPicPr>
+                  <pic:blipFill>
+                    <a:blip r:embed="rId8"/>
+                    <a:stretch>
+                      <a:fillRect/>
+                    </a:stretch>
+                  </pic:blipFill>
+                  <pic:spPr>
+                    <a:xfrm>
+                      <a:off x="0" y="0"/>
+                      <a:ext cx="5400040" cy="1353185"/>
+                    </a:xfrm>
+                    <a:prstGeom prst="rect">
+                      <a:avLst/>
+                    </a:prstGeom>
+                  </pic:spPr>
+                </pic:pic>
+              </a:graphicData>
+            </a:graphic>
+          </wp:inline>
+        </w:drawing>
+      </w:r>
+    </w:p>
     <w:p>
       <w:r>
         <w:rPr>
@@ -662,6 +811,48 @@
           <w:lang w:val="en-US"/>
         </w:rPr>
       </w:pPr>
+      <w:r>
+        <w:rPr>
+          <w:b/>
+          <w:bCs/>
+          <w:lang w:val="en-US"/>
+        </w:rPr>
+        <w:drawing>
+          <wp:inline distT="0" distB="0" distL="0" distR="0" wp14:anchorId="4F3C85CD" wp14:editId="0A58FA57">
+            <wp:extent cx="5400040" cy="2319020"/>
+            <wp:effectExtent l="0" t="0" r="0" b="5080"/>
+            <wp:docPr id="1277695657" name="Imagen 1"/>
+            <wp:cNvGraphicFramePr>
+              <a:graphicFrameLocks xmlns:a="http://schemas.openxmlformats.org/drawingml/2006/main" noChangeAspect="1"/>
+            </wp:cNvGraphicFramePr>
+            <a:graphic xmlns:a="http://schemas.openxmlformats.org/drawingml/2006/main">
+              <a:graphicData uri="http://schemas.openxmlformats.org/drawingml/2006/picture">
+                <pic:pic xmlns:pic="http://schemas.openxmlformats.org/drawingml/2006/picture">
+                  <pic:nvPicPr>
+                    <pic:cNvPr id="1277695657" name=""/>
+                    <pic:cNvPicPr/>
+                  </pic:nvPicPr>
+                  <pic:blipFill>
+                    <a:blip r:embed="rId9"/>
+                    <a:stretch>
+                      <a:fillRect/>
+                    </a:stretch>
+                  </pic:blipFill>
+                  <pic:spPr>
+                    <a:xfrm>
+                      <a:off x="0" y="0"/>
+                      <a:ext cx="5400040" cy="2319020"/>
+                    </a:xfrm>
+                    <a:prstGeom prst="rect">
+                      <a:avLst/>
+                    </a:prstGeom>
+                  </pic:spPr>
+                </pic:pic>
+              </a:graphicData>
+            </a:graphic>
+          </wp:inline>
+        </w:drawing>
+      </w:r>
     </w:p>
     <w:p>
       <w:pPr>
@@ -753,13 +944,52 @@
         <w:t>LIMIT 10;</w:t>
       </w:r>
     </w:p>
-    <w:p/>
-    <w:p>
-      <w:r>
-        <w:rPr>
-          <w:b/>
-          <w:bCs/>
-        </w:rPr>
+    <w:p>
+      <w:r>
+        <w:drawing>
+          <wp:inline distT="0" distB="0" distL="0" distR="0" wp14:anchorId="580FB6EA" wp14:editId="59AE0738">
+            <wp:extent cx="5400040" cy="2262505"/>
+            <wp:effectExtent l="0" t="0" r="0" b="4445"/>
+            <wp:docPr id="1491878019" name="Imagen 1"/>
+            <wp:cNvGraphicFramePr>
+              <a:graphicFrameLocks xmlns:a="http://schemas.openxmlformats.org/drawingml/2006/main" noChangeAspect="1"/>
+            </wp:cNvGraphicFramePr>
+            <a:graphic xmlns:a="http://schemas.openxmlformats.org/drawingml/2006/main">
+              <a:graphicData uri="http://schemas.openxmlformats.org/drawingml/2006/picture">
+                <pic:pic xmlns:pic="http://schemas.openxmlformats.org/drawingml/2006/picture">
+                  <pic:nvPicPr>
+                    <pic:cNvPr id="1491878019" name=""/>
+                    <pic:cNvPicPr/>
+                  </pic:nvPicPr>
+                  <pic:blipFill>
+                    <a:blip r:embed="rId10"/>
+                    <a:stretch>
+                      <a:fillRect/>
+                    </a:stretch>
+                  </pic:blipFill>
+                  <pic:spPr>
+                    <a:xfrm>
+                      <a:off x="0" y="0"/>
+                      <a:ext cx="5400040" cy="2262505"/>
+                    </a:xfrm>
+                    <a:prstGeom prst="rect">
+                      <a:avLst/>
+                    </a:prstGeom>
+                  </pic:spPr>
+                </pic:pic>
+              </a:graphicData>
+            </a:graphic>
+          </wp:inline>
+        </w:drawing>
+      </w:r>
+    </w:p>
+    <w:p>
+      <w:r>
+        <w:rPr>
+          <w:b/>
+          <w:bCs/>
+        </w:rPr>
+        <w:lastRenderedPageBreak/>
         <w:t>Pregunta</w:t>
       </w:r>
       <w:r>
@@ -841,6 +1071,47 @@
           <w:bCs/>
         </w:rPr>
       </w:pPr>
+      <w:r>
+        <w:rPr>
+          <w:b/>
+          <w:bCs/>
+        </w:rPr>
+        <w:drawing>
+          <wp:inline distT="0" distB="0" distL="0" distR="0" wp14:anchorId="181F3058" wp14:editId="24F3969B">
+            <wp:extent cx="5400040" cy="2696845"/>
+            <wp:effectExtent l="0" t="0" r="0" b="8255"/>
+            <wp:docPr id="646652687" name="Imagen 1"/>
+            <wp:cNvGraphicFramePr>
+              <a:graphicFrameLocks xmlns:a="http://schemas.openxmlformats.org/drawingml/2006/main" noChangeAspect="1"/>
+            </wp:cNvGraphicFramePr>
+            <a:graphic xmlns:a="http://schemas.openxmlformats.org/drawingml/2006/main">
+              <a:graphicData uri="http://schemas.openxmlformats.org/drawingml/2006/picture">
+                <pic:pic xmlns:pic="http://schemas.openxmlformats.org/drawingml/2006/picture">
+                  <pic:nvPicPr>
+                    <pic:cNvPr id="646652687" name=""/>
+                    <pic:cNvPicPr/>
+                  </pic:nvPicPr>
+                  <pic:blipFill>
+                    <a:blip r:embed="rId11"/>
+                    <a:stretch>
+                      <a:fillRect/>
+                    </a:stretch>
+                  </pic:blipFill>
+                  <pic:spPr>
+                    <a:xfrm>
+                      <a:off x="0" y="0"/>
+                      <a:ext cx="5400040" cy="2696845"/>
+                    </a:xfrm>
+                    <a:prstGeom prst="rect">
+                      <a:avLst/>
+                    </a:prstGeom>
+                  </pic:spPr>
+                </pic:pic>
+              </a:graphicData>
+            </a:graphic>
+          </wp:inline>
+        </w:drawing>
+      </w:r>
     </w:p>
     <w:p>
       <w:pPr>
@@ -857,7 +1128,7 @@
           <w:b/>
           <w:bCs/>
           <w:u w:val="single"/>
-          <w:lang w:val="en-US"/>
+          <w:lang w:val="es-MX"/>
         </w:rPr>
       </w:pPr>
       <w:r>
@@ -865,7 +1136,7 @@
           <w:b/>
           <w:bCs/>
           <w:u w:val="single"/>
-          <w:lang w:val="en-US"/>
+          <w:lang w:val="es-MX"/>
         </w:rPr>
         <w:t>CLIENTES Y PEDIDOS</w:t>
       </w:r>
@@ -1017,6 +1288,47 @@
           <w:lang w:val="en-US"/>
         </w:rPr>
       </w:pPr>
+      <w:r>
+        <w:rPr>
+          <w:lang w:val="en-US"/>
+        </w:rPr>
+        <w:lastRenderedPageBreak/>
+        <w:drawing>
+          <wp:inline distT="0" distB="0" distL="0" distR="0" wp14:anchorId="64177655" wp14:editId="4C753409">
+            <wp:extent cx="5400040" cy="4159250"/>
+            <wp:effectExtent l="0" t="0" r="0" b="0"/>
+            <wp:docPr id="336921889" name="Imagen 1"/>
+            <wp:cNvGraphicFramePr>
+              <a:graphicFrameLocks xmlns:a="http://schemas.openxmlformats.org/drawingml/2006/main" noChangeAspect="1"/>
+            </wp:cNvGraphicFramePr>
+            <a:graphic xmlns:a="http://schemas.openxmlformats.org/drawingml/2006/main">
+              <a:graphicData uri="http://schemas.openxmlformats.org/drawingml/2006/picture">
+                <pic:pic xmlns:pic="http://schemas.openxmlformats.org/drawingml/2006/picture">
+                  <pic:nvPicPr>
+                    <pic:cNvPr id="336921889" name=""/>
+                    <pic:cNvPicPr/>
+                  </pic:nvPicPr>
+                  <pic:blipFill>
+                    <a:blip r:embed="rId12"/>
+                    <a:stretch>
+                      <a:fillRect/>
+                    </a:stretch>
+                  </pic:blipFill>
+                  <pic:spPr>
+                    <a:xfrm>
+                      <a:off x="0" y="0"/>
+                      <a:ext cx="5400040" cy="4159250"/>
+                    </a:xfrm>
+                    <a:prstGeom prst="rect">
+                      <a:avLst/>
+                    </a:prstGeom>
+                  </pic:spPr>
+                </pic:pic>
+              </a:graphicData>
+            </a:graphic>
+          </wp:inline>
+        </w:drawing>
+      </w:r>
     </w:p>
     <w:p>
       <w:r>
@@ -1142,6 +1454,46 @@
           <w:lang w:val="en-US"/>
         </w:rPr>
       </w:pPr>
+      <w:r>
+        <w:rPr>
+          <w:lang w:val="en-US"/>
+        </w:rPr>
+        <w:drawing>
+          <wp:inline distT="0" distB="0" distL="0" distR="0" wp14:anchorId="100FB229" wp14:editId="4532921B">
+            <wp:extent cx="3515216" cy="1667108"/>
+            <wp:effectExtent l="0" t="0" r="9525" b="9525"/>
+            <wp:docPr id="1175042237" name="Imagen 1"/>
+            <wp:cNvGraphicFramePr>
+              <a:graphicFrameLocks xmlns:a="http://schemas.openxmlformats.org/drawingml/2006/main" noChangeAspect="1"/>
+            </wp:cNvGraphicFramePr>
+            <a:graphic xmlns:a="http://schemas.openxmlformats.org/drawingml/2006/main">
+              <a:graphicData uri="http://schemas.openxmlformats.org/drawingml/2006/picture">
+                <pic:pic xmlns:pic="http://schemas.openxmlformats.org/drawingml/2006/picture">
+                  <pic:nvPicPr>
+                    <pic:cNvPr id="1175042237" name=""/>
+                    <pic:cNvPicPr/>
+                  </pic:nvPicPr>
+                  <pic:blipFill>
+                    <a:blip r:embed="rId13"/>
+                    <a:stretch>
+                      <a:fillRect/>
+                    </a:stretch>
+                  </pic:blipFill>
+                  <pic:spPr>
+                    <a:xfrm>
+                      <a:off x="0" y="0"/>
+                      <a:ext cx="3515216" cy="1667108"/>
+                    </a:xfrm>
+                    <a:prstGeom prst="rect">
+                      <a:avLst/>
+                    </a:prstGeom>
+                  </pic:spPr>
+                </pic:pic>
+              </a:graphicData>
+            </a:graphic>
+          </wp:inline>
+        </w:drawing>
+      </w:r>
     </w:p>
     <w:p>
       <w:pPr>
@@ -1239,6 +1591,47 @@
           <w:lang w:val="en-US"/>
         </w:rPr>
       </w:pPr>
+      <w:r>
+        <w:rPr>
+          <w:lang w:val="en-US"/>
+        </w:rPr>
+        <w:lastRenderedPageBreak/>
+        <w:drawing>
+          <wp:inline distT="0" distB="0" distL="0" distR="0" wp14:anchorId="0B684E71" wp14:editId="3B960424">
+            <wp:extent cx="2086266" cy="981212"/>
+            <wp:effectExtent l="0" t="0" r="9525" b="9525"/>
+            <wp:docPr id="1558020954" name="Imagen 1"/>
+            <wp:cNvGraphicFramePr>
+              <a:graphicFrameLocks xmlns:a="http://schemas.openxmlformats.org/drawingml/2006/main" noChangeAspect="1"/>
+            </wp:cNvGraphicFramePr>
+            <a:graphic xmlns:a="http://schemas.openxmlformats.org/drawingml/2006/main">
+              <a:graphicData uri="http://schemas.openxmlformats.org/drawingml/2006/picture">
+                <pic:pic xmlns:pic="http://schemas.openxmlformats.org/drawingml/2006/picture">
+                  <pic:nvPicPr>
+                    <pic:cNvPr id="1558020954" name=""/>
+                    <pic:cNvPicPr/>
+                  </pic:nvPicPr>
+                  <pic:blipFill>
+                    <a:blip r:embed="rId14"/>
+                    <a:stretch>
+                      <a:fillRect/>
+                    </a:stretch>
+                  </pic:blipFill>
+                  <pic:spPr>
+                    <a:xfrm>
+                      <a:off x="0" y="0"/>
+                      <a:ext cx="2086266" cy="981212"/>
+                    </a:xfrm>
+                    <a:prstGeom prst="rect">
+                      <a:avLst/>
+                    </a:prstGeom>
+                  </pic:spPr>
+                </pic:pic>
+              </a:graphicData>
+            </a:graphic>
+          </wp:inline>
+        </w:drawing>
+      </w:r>
     </w:p>
     <w:p>
       <w:r>
@@ -1353,6 +1746,46 @@
         <w:rPr>
           <w:lang w:val="en-US"/>
         </w:rPr>
+        <w:drawing>
+          <wp:inline distT="0" distB="0" distL="0" distR="0" wp14:anchorId="3F84D03B" wp14:editId="6535441E">
+            <wp:extent cx="1609950" cy="743054"/>
+            <wp:effectExtent l="0" t="0" r="9525" b="0"/>
+            <wp:docPr id="237907711" name="Imagen 1"/>
+            <wp:cNvGraphicFramePr>
+              <a:graphicFrameLocks xmlns:a="http://schemas.openxmlformats.org/drawingml/2006/main" noChangeAspect="1"/>
+            </wp:cNvGraphicFramePr>
+            <a:graphic xmlns:a="http://schemas.openxmlformats.org/drawingml/2006/main">
+              <a:graphicData uri="http://schemas.openxmlformats.org/drawingml/2006/picture">
+                <pic:pic xmlns:pic="http://schemas.openxmlformats.org/drawingml/2006/picture">
+                  <pic:nvPicPr>
+                    <pic:cNvPr id="237907711" name=""/>
+                    <pic:cNvPicPr/>
+                  </pic:nvPicPr>
+                  <pic:blipFill>
+                    <a:blip r:embed="rId15"/>
+                    <a:stretch>
+                      <a:fillRect/>
+                    </a:stretch>
+                  </pic:blipFill>
+                  <pic:spPr>
+                    <a:xfrm>
+                      <a:off x="0" y="0"/>
+                      <a:ext cx="1609950" cy="743054"/>
+                    </a:xfrm>
+                    <a:prstGeom prst="rect">
+                      <a:avLst/>
+                    </a:prstGeom>
+                  </pic:spPr>
+                </pic:pic>
+              </a:graphicData>
+            </a:graphic>
+          </wp:inline>
+        </w:drawing>
+      </w:r>
+      <w:r>
+        <w:rPr>
+          <w:lang w:val="en-US"/>
+        </w:rPr>
         <w:br w:type="page"/>
       </w:r>
     </w:p>
@@ -1362,7 +1795,7 @@
           <w:b/>
           <w:bCs/>
           <w:u w:val="single"/>
-          <w:lang w:val="en-US"/>
+          <w:lang w:val="es-MX"/>
         </w:rPr>
       </w:pPr>
       <w:r>
@@ -1370,7 +1803,7 @@
           <w:b/>
           <w:bCs/>
           <w:u w:val="single"/>
-          <w:lang w:val="en-US"/>
+          <w:lang w:val="es-MX"/>
         </w:rPr>
         <w:lastRenderedPageBreak/>
         <w:t>ANEXO: Chuleta sintaxis de consulta SQL</w:t>
@@ -1610,7 +2043,7 @@
         <w:rPr>
           <w:sz w:val="32"/>
           <w:szCs w:val="32"/>
-          <w:lang w:val="en-US"/>
+          <w:lang w:val="es-MX"/>
         </w:rPr>
       </w:pPr>
       <w:r>
@@ -1624,7 +2057,7 @@
         <w:rPr>
           <w:sz w:val="32"/>
           <w:szCs w:val="32"/>
-          <w:lang w:val="en-US"/>
+          <w:lang w:val="es-MX"/>
         </w:rPr>
         <w:t xml:space="preserve">id_cliente, </w:t>
       </w:r>
@@ -1664,7 +2097,7 @@
         <w:rPr>
           <w:sz w:val="32"/>
           <w:szCs w:val="32"/>
-          <w:lang w:val="en-US"/>
+          <w:lang w:val="es-MX"/>
         </w:rPr>
       </w:pPr>
       <w:r>
@@ -1678,7 +2111,7 @@
         <w:rPr>
           <w:sz w:val="32"/>
           <w:szCs w:val="32"/>
-          <w:lang w:val="en-US"/>
+          <w:lang w:val="es-MX"/>
         </w:rPr>
         <w:t xml:space="preserve">ventas_cliente </w:t>
       </w:r>
@@ -1687,7 +2120,7 @@
           <w:color w:val="0070C0"/>
           <w:sz w:val="32"/>
           <w:szCs w:val="32"/>
-          <w:lang w:val="en-US"/>
+          <w:lang w:val="es-MX"/>
         </w:rPr>
         <w:t>DESC</w:t>
       </w:r>
@@ -1775,7 +2208,7 @@
 </file>
 
 <file path=word/styles.xml><?xml version="1.0" encoding="utf-8"?>
-<w:styles xmlns:mc="http://schemas.openxmlformats.org/markup-compatibility/2006" xmlns:r="http://schemas.openxmlformats.org/officeDocument/2006/relationships" xmlns:w="http://schemas.openxmlformats.org/wordprocessingml/2006/main" xmlns:w14="http://schemas.microsoft.com/office/word/2010/wordml" xmlns:w15="http://schemas.microsoft.com/office/word/2012/wordml" xmlns:w16cex="http://schemas.microsoft.com/office/word/2018/wordml/cex" xmlns:w16cid="http://schemas.microsoft.com/office/word/2016/wordml/cid" xmlns:w16="http://schemas.microsoft.com/office/word/2018/wordml" xmlns:w16du="http://schemas.microsoft.com/office/word/2023/wordml/word16du" xmlns:w16sdtdh="http://schemas.microsoft.com/office/word/2020/wordml/sdtdatahash" xmlns:w16se="http://schemas.microsoft.com/office/word/2015/wordml/symex" mc:Ignorable="w14 w15 w16se w16cid w16 w16cex w16sdtdh w16du">
+<w:styles xmlns:mc="http://schemas.openxmlformats.org/markup-compatibility/2006" xmlns:r="http://schemas.openxmlformats.org/officeDocument/2006/relationships" xmlns:w="http://schemas.openxmlformats.org/wordprocessingml/2006/main" xmlns:w14="http://schemas.microsoft.com/office/word/2010/wordml" xmlns:w15="http://schemas.microsoft.com/office/word/2012/wordml" xmlns:w16cex="http://schemas.microsoft.com/office/word/2018/wordml/cex" xmlns:w16cid="http://schemas.microsoft.com/office/word/2016/wordml/cid" xmlns:w16="http://schemas.microsoft.com/office/word/2018/wordml" xmlns:w16du="http://schemas.microsoft.com/office/word/2023/wordml/word16du" xmlns:w16sdtdh="http://schemas.microsoft.com/office/word/2020/wordml/sdtdatahash" xmlns:w16sdtfl="http://schemas.microsoft.com/office/word/2024/wordml/sdtformatlock" xmlns:w16se="http://schemas.microsoft.com/office/word/2015/wordml/symex" mc:Ignorable="w14 w15 w16se w16cid w16 w16cex w16sdtdh w16sdtfl w16du">
   <w:docDefaults>
     <w:rPrDefault>
       <w:rPr>
@@ -2376,6 +2809,7 @@
   <w:style w:type="character" w:default="1" w:styleId="Fuentedeprrafopredeter">
     <w:name w:val="Default Paragraph Font"/>
     <w:uiPriority w:val="1"/>
+    <w:semiHidden/>
     <w:unhideWhenUsed/>
   </w:style>
   <w:style w:type="table" w:default="1" w:styleId="Tablanormal">

</xml_diff>